<commit_message>
+collision map, improve texture loading +collision detection with track borders
</commit_message>
<xml_diff>
--- a/записка.docx
+++ b/записка.docx
@@ -516,23 +516,13 @@
           <w:szCs w:val="28"/>
         </w:rPr>
       </w:pPr>
-      <w:proofErr w:type="gramStart"/>
-      <w:r>
-        <w:rPr>
-          <w:rFonts w:ascii="Times New Roman" w:hAnsi="Times New Roman" w:cs="Times New Roman"/>
-          <w:sz w:val="28"/>
-          <w:szCs w:val="28"/>
-        </w:rPr>
-        <w:t xml:space="preserve">Исполнитель:   </w:t>
-      </w:r>
-      <w:proofErr w:type="gramEnd"/>
-      <w:r>
-        <w:rPr>
-          <w:rFonts w:ascii="Times New Roman" w:hAnsi="Times New Roman" w:cs="Times New Roman"/>
-          <w:sz w:val="28"/>
-          <w:szCs w:val="28"/>
-        </w:rPr>
-        <w:t xml:space="preserve"> </w:t>
+      <w:r>
+        <w:rPr>
+          <w:rFonts w:ascii="Times New Roman" w:hAnsi="Times New Roman" w:cs="Times New Roman"/>
+          <w:sz w:val="28"/>
+          <w:szCs w:val="28"/>
+        </w:rPr>
+        <w:t xml:space="preserve">Исполнитель:    </w:t>
       </w:r>
       <w:r>
         <w:rPr>
@@ -591,7 +581,6 @@
           <w:szCs w:val="28"/>
         </w:rPr>
       </w:pPr>
-      <w:proofErr w:type="gramStart"/>
       <w:r>
         <w:rPr>
           <w:rFonts w:ascii="Times New Roman" w:hAnsi="Times New Roman" w:cs="Times New Roman"/>
@@ -608,7 +597,6 @@
         </w:rPr>
         <w:t>доцент</w:t>
       </w:r>
-      <w:proofErr w:type="gramEnd"/>
     </w:p>
     <w:p>
       <w:pPr>
@@ -695,25 +683,7 @@
           <w:sz w:val="28"/>
           <w:szCs w:val="28"/>
         </w:rPr>
-        <w:t xml:space="preserve">Дата </w:t>
-      </w:r>
-      <w:proofErr w:type="gramStart"/>
-      <w:r>
-        <w:rPr>
-          <w:rFonts w:ascii="Times New Roman" w:hAnsi="Times New Roman" w:cs="Times New Roman"/>
-          <w:sz w:val="28"/>
-          <w:szCs w:val="28"/>
-        </w:rPr>
-        <w:t xml:space="preserve">проверки:   </w:t>
-      </w:r>
-      <w:proofErr w:type="gramEnd"/>
-      <w:r>
-        <w:rPr>
-          <w:rFonts w:ascii="Times New Roman" w:hAnsi="Times New Roman" w:cs="Times New Roman"/>
-          <w:sz w:val="28"/>
-          <w:szCs w:val="28"/>
-        </w:rPr>
-        <w:t xml:space="preserve">  </w:t>
+        <w:t xml:space="preserve">Дата проверки:     </w:t>
       </w:r>
       <w:r>
         <w:rPr>
@@ -742,18 +712,8 @@
           <w:sz w:val="28"/>
           <w:szCs w:val="28"/>
         </w:rPr>
-        <w:t xml:space="preserve">Дата допуска к </w:t>
-      </w:r>
-      <w:proofErr w:type="gramStart"/>
-      <w:r>
-        <w:rPr>
-          <w:rFonts w:ascii="Times New Roman" w:hAnsi="Times New Roman" w:cs="Times New Roman"/>
-          <w:sz w:val="28"/>
-          <w:szCs w:val="28"/>
-        </w:rPr>
-        <w:t xml:space="preserve">защите:   </w:t>
-      </w:r>
-      <w:proofErr w:type="gramEnd"/>
+        <w:t xml:space="preserve">Дата допуска к защите:   </w:t>
+      </w:r>
       <w:r>
         <w:rPr>
           <w:rFonts w:ascii="Times New Roman" w:hAnsi="Times New Roman" w:cs="Times New Roman"/>
@@ -781,25 +741,7 @@
           <w:sz w:val="28"/>
           <w:szCs w:val="28"/>
         </w:rPr>
-        <w:t xml:space="preserve">Дата </w:t>
-      </w:r>
-      <w:proofErr w:type="gramStart"/>
-      <w:r>
-        <w:rPr>
-          <w:rFonts w:ascii="Times New Roman" w:hAnsi="Times New Roman" w:cs="Times New Roman"/>
-          <w:sz w:val="28"/>
-          <w:szCs w:val="28"/>
-        </w:rPr>
-        <w:t xml:space="preserve">защиты:   </w:t>
-      </w:r>
-      <w:proofErr w:type="gramEnd"/>
-      <w:r>
-        <w:rPr>
-          <w:rFonts w:ascii="Times New Roman" w:hAnsi="Times New Roman" w:cs="Times New Roman"/>
-          <w:sz w:val="28"/>
-          <w:szCs w:val="28"/>
-        </w:rPr>
-        <w:t xml:space="preserve"> </w:t>
+        <w:t xml:space="preserve">Дата защиты:    </w:t>
       </w:r>
       <w:r>
         <w:rPr>
@@ -841,25 +783,7 @@
           <w:sz w:val="28"/>
           <w:szCs w:val="28"/>
         </w:rPr>
-        <w:t xml:space="preserve">Оценка </w:t>
-      </w:r>
-      <w:proofErr w:type="gramStart"/>
-      <w:r>
-        <w:rPr>
-          <w:rFonts w:ascii="Times New Roman" w:hAnsi="Times New Roman" w:cs="Times New Roman"/>
-          <w:sz w:val="28"/>
-          <w:szCs w:val="28"/>
-        </w:rPr>
-        <w:t xml:space="preserve">работы:   </w:t>
-      </w:r>
-      <w:proofErr w:type="gramEnd"/>
-      <w:r>
-        <w:rPr>
-          <w:rFonts w:ascii="Times New Roman" w:hAnsi="Times New Roman" w:cs="Times New Roman"/>
-          <w:sz w:val="28"/>
-          <w:szCs w:val="28"/>
-        </w:rPr>
-        <w:t xml:space="preserve">  </w:t>
+        <w:t xml:space="preserve">Оценка работы:     </w:t>
       </w:r>
       <w:r>
         <w:rPr>
@@ -1018,8 +942,6 @@
     <w:p>
       <w:pPr>
         <w:pStyle w:val="1"/>
-        <w:spacing w:line="360" w:lineRule="exact"/>
-        <w:ind w:firstLine="709"/>
       </w:pPr>
       <w:r>
         <w:lastRenderedPageBreak/>
@@ -2042,8 +1964,6 @@
     <w:p>
       <w:pPr>
         <w:pStyle w:val="a"/>
-        <w:spacing w:line="240" w:lineRule="auto"/>
-        <w:ind w:left="0" w:firstLine="0"/>
       </w:pPr>
       <w:bookmarkStart w:id="2" w:name="_ИГРОВЫЕ_ПРИЛОЖЕНИЯ_И"/>
       <w:bookmarkStart w:id="3" w:name="_Игровой_жанр_«аркада»"/>
@@ -6516,7 +6436,6 @@
     <w:p>
       <w:pPr>
         <w:pStyle w:val="1"/>
-        <w:spacing w:line="240" w:lineRule="auto"/>
         <w:rPr>
           <w:shd w:val="clear" w:color="auto" w:fill="FFFFFF"/>
         </w:rPr>
@@ -12284,11 +12203,11 @@
     <w:autoRedefine/>
     <w:uiPriority w:val="9"/>
     <w:qFormat/>
-    <w:rsid w:val="009A6B83"/>
+    <w:rsid w:val="00BC0202"/>
     <w:pPr>
       <w:keepNext/>
       <w:keepLines/>
-      <w:spacing w:after="0" w:line="240" w:lineRule="atLeast"/>
+      <w:spacing w:after="0" w:line="360" w:lineRule="exact"/>
       <w:jc w:val="center"/>
       <w:outlineLvl w:val="0"/>
     </w:pPr>
@@ -12537,7 +12456,7 @@
     <w:basedOn w:val="a5"/>
     <w:link w:val="1"/>
     <w:uiPriority w:val="9"/>
-    <w:rsid w:val="009A6B83"/>
+    <w:rsid w:val="00BC0202"/>
     <w:rPr>
       <w:rFonts w:ascii="Times New Roman" w:eastAsiaTheme="majorEastAsia" w:hAnsi="Times New Roman" w:cstheme="majorBidi"/>
       <w:b/>

</xml_diff>